<commit_message>
Add support for twin schools
</commit_message>
<xml_diff>
--- a/yii2/vendor/admapp/resources/schooltransports/INTERNATIONAL_PARTNERSHIPS_PRIMARY.docx
+++ b/yii2/vendor/admapp/resources/schooltransports/INTERNATIONAL_PARTNERSHIPS_PRIMARY.docx
@@ -1789,6 +1789,11 @@
         <w:pStyle w:val="a8"/>
         <w:ind w:right="57"/>
         <w:jc w:val="left"/>
+        <w:rPr>
+          <w:rFonts w:ascii="Calibri" w:eastAsia="MS Mincho" w:hAnsi="Calibri" w:cs="Times New Roman"/>
+          <w:sz w:val="22"/>
+          <w:szCs w:val="22"/>
+        </w:rPr>
       </w:pPr>
       <w:r>
         <w:rPr>
@@ -1905,6 +1910,75 @@
           <w:szCs w:val="22"/>
         </w:rPr>
         <w:t xml:space="preserve"> όπως φαίνεται από τα δικαιολογητικά που μας υπέβαλαν.</w:t>
+      </w:r>
+    </w:p>
+    <w:p>
+      <w:pPr>
+        <w:pStyle w:val="a8"/>
+        <w:ind w:right="57"/>
+        <w:jc w:val="left"/>
+        <w:rPr>
+          <w:sz w:val="22"/>
+          <w:szCs w:val="22"/>
+        </w:rPr>
+      </w:pPr>
+      <w:r>
+        <w:rPr>
+          <w:rFonts w:ascii="Calibri" w:eastAsia="MS Mincho" w:hAnsi="Calibri" w:cs="Times New Roman"/>
+          <w:sz w:val="22"/>
+          <w:szCs w:val="22"/>
+        </w:rPr>
+        <w:t>Οι μετακινούμενοι εκπαιδευτικοί, το αργότερο εντός δεκαπέντε (15) ημερών μετά την επιστροφή τους, υποβάλλουν στη $</w:t>
+      </w:r>
+      <w:r>
+        <w:rPr>
+          <w:rFonts w:ascii="Calibri" w:hAnsi="Calibri" w:cs="Calibri"/>
+          <w:sz w:val="22"/>
+          <w:szCs w:val="22"/>
+        </w:rPr>
+        <w:t>{</w:t>
+      </w:r>
+      <w:r>
+        <w:rPr>
+          <w:rFonts w:ascii="Calibri" w:hAnsi="Calibri" w:cs="Calibri"/>
+          <w:sz w:val="22"/>
+          <w:szCs w:val="22"/>
+          <w:lang w:val="en-US"/>
+        </w:rPr>
+        <w:t>local</w:t>
+      </w:r>
+      <w:r>
+        <w:rPr>
+          <w:rFonts w:ascii="Calibri" w:hAnsi="Calibri" w:cs="Calibri"/>
+          <w:sz w:val="22"/>
+          <w:szCs w:val="22"/>
+        </w:rPr>
+        <w:t>_</w:t>
+      </w:r>
+      <w:r>
+        <w:rPr>
+          <w:rFonts w:ascii="Calibri" w:hAnsi="Calibri" w:cs="Calibri"/>
+          <w:sz w:val="22"/>
+          <w:szCs w:val="22"/>
+          <w:lang w:val="en-US"/>
+        </w:rPr>
+        <w:t>directorate</w:t>
+      </w:r>
+      <w:r>
+        <w:rPr>
+          <w:rFonts w:ascii="Calibri" w:hAnsi="Calibri" w:cs="Calibri"/>
+          <w:sz w:val="22"/>
+          <w:szCs w:val="22"/>
+        </w:rPr>
+        <w:t>}</w:t>
+      </w:r>
+      <w:r>
+        <w:rPr>
+          <w:rFonts w:ascii="Calibri" w:eastAsia="MS Mincho" w:hAnsi="Calibri" w:cs="Times New Roman"/>
+          <w:sz w:val="22"/>
+          <w:szCs w:val="22"/>
+        </w:rPr>
+        <w:t>, έκθεση με τα πεπραγμένα της μετακίνησής τους.</w:t>
       </w:r>
     </w:p>
     <w:p>
@@ -2477,6 +2551,7 @@
           <w:ilvl w:val="0"/>
           <w:numId w:val="3"/>
         </w:numPr>
+        <w:jc w:val="left"/>
         <w:rPr>
           <w:rFonts w:ascii="Calibri" w:eastAsia="MS Mincho;ＭＳ 明朝" w:hAnsi="Calibri" w:cs="Calibri"/>
         </w:rPr>
@@ -2495,6 +2570,7 @@
           <w:ilvl w:val="0"/>
           <w:numId w:val="3"/>
         </w:numPr>
+        <w:jc w:val="left"/>
         <w:rPr>
           <w:rFonts w:ascii="Calibri" w:eastAsia="MS Mincho;ＭＳ 明朝" w:hAnsi="Calibri" w:cs="Calibri"/>
         </w:rPr>
@@ -2539,6 +2615,7 @@
           <w:ilvl w:val="0"/>
           <w:numId w:val="3"/>
         </w:numPr>
+        <w:jc w:val="left"/>
         <w:rPr>
           <w:rFonts w:ascii="Calibri" w:eastAsia="MS Mincho;ＭＳ 明朝" w:hAnsi="Calibri" w:cs="Calibri"/>
         </w:rPr>
@@ -2560,6 +2637,7 @@
           <w:ilvl w:val="0"/>
           <w:numId w:val="3"/>
         </w:numPr>
+        <w:jc w:val="left"/>
       </w:pPr>
       <w:r>
         <w:rPr>

</xml_diff>

<commit_message>
Various small changes & School transport templates changes
</commit_message>
<xml_diff>
--- a/yii2/vendor/admapp/resources/schooltransports/INTERNATIONAL_PARTNERSHIPS_PRIMARY.docx
+++ b/yii2/vendor/admapp/resources/schooltransports/INTERNATIONAL_PARTNERSHIPS_PRIMARY.docx
@@ -2545,25 +2545,6 @@
       </w:pPr>
       <w:r>
         <w:rPr>
-          <w:rFonts w:ascii="Calibri" w:eastAsia="MS Mincho;ＭＳ 明朝" w:hAnsi="Calibri" w:cs="Calibri"/>
-        </w:rPr>
-        <w:t xml:space="preserve">Ι.Κ.Υ. </w:t>
-      </w:r>
-    </w:p>
-    <w:p>
-      <w:pPr>
-        <w:pStyle w:val="a8"/>
-        <w:numPr>
-          <w:ilvl w:val="0"/>
-          <w:numId w:val="3"/>
-        </w:numPr>
-        <w:jc w:val="left"/>
-        <w:rPr>
-          <w:rFonts w:ascii="Calibri" w:eastAsia="MS Mincho;ＭＳ 明朝" w:hAnsi="Calibri" w:cs="Calibri"/>
-        </w:rPr>
-      </w:pPr>
-      <w:r>
-        <w:rPr>
           <w:rFonts w:ascii="Calibri" w:hAnsi="Calibri" w:cs="Calibri"/>
         </w:rPr>
         <w:t>${</w:t>

</xml_diff>